<commit_message>
Se agrego metodoonMessage para manejar dos widgets de control
</commit_message>
<xml_diff>
--- a/Ejemplo thingsBoard paso a paso.docx
+++ b/Ejemplo thingsBoard paso a paso.docx
@@ -178,19 +178,7 @@
         <w:rPr>
           <w:lang w:val="es-ES"/>
         </w:rPr>
-        <w:t xml:space="preserve">Donde </w:t>
-      </w:r>
-      <w:r>
-        <w:rPr>
-          <w:lang w:val="es-ES"/>
-        </w:rPr>
-        <w:t>TOKEN DISPOSITIVO</w:t>
-      </w:r>
-      <w:r>
-        <w:rPr>
-          <w:lang w:val="es-ES"/>
-        </w:rPr>
-        <w:t xml:space="preserve"> es copiado del dispositivo</w:t>
+        <w:t>Donde TOKEN DISPOSITIVO es copiado del dispositivo</w:t>
       </w:r>
     </w:p>
     <w:p>
@@ -445,7 +433,6 @@
           <w:lang w:val="es-ES"/>
         </w:rPr>
       </w:pPr>
-      <w:bookmarkStart w:id="0" w:name="_GoBack"/>
       <w:r>
         <w:rPr>
           <w:noProof/>
@@ -494,7 +481,2153 @@
           </wp:inline>
         </w:drawing>
       </w:r>
+    </w:p>
+    <w:p>
+      <w:pPr>
+        <w:rPr>
+          <w:lang w:val="es-ES"/>
+        </w:rPr>
+      </w:pPr>
+    </w:p>
+    <w:p>
+      <w:pPr>
+        <w:rPr>
+          <w:lang w:val="es-ES"/>
+        </w:rPr>
+      </w:pPr>
+    </w:p>
+    <w:p>
+      <w:pPr>
+        <w:rPr>
+          <w:lang w:val="es-ES"/>
+        </w:rPr>
+      </w:pPr>
+      <w:r>
+        <w:rPr>
+          <w:lang w:val="es-ES"/>
+        </w:rPr>
+        <w:t>Agregar un widget de control al panel</w:t>
+      </w:r>
+    </w:p>
+    <w:p>
+      <w:pPr>
+        <w:rPr>
+          <w:lang w:val="es-ES"/>
+        </w:rPr>
+      </w:pPr>
+    </w:p>
+    <w:p>
+      <w:pPr>
+        <w:rPr>
+          <w:lang w:val="es-ES"/>
+        </w:rPr>
+      </w:pPr>
+      <w:r>
+        <w:rPr>
+          <w:noProof/>
+          <w:lang w:val="es-ES"/>
+        </w:rPr>
+        <w:drawing>
+          <wp:inline distT="0" distB="0" distL="0" distR="0">
+            <wp:extent cx="4292600" cy="1232807"/>
+            <wp:effectExtent l="0" t="0" r="0" b="0"/>
+            <wp:docPr id="3" name="Picture 3"/>
+            <wp:cNvGraphicFramePr>
+              <a:graphicFrameLocks xmlns:a="http://schemas.openxmlformats.org/drawingml/2006/main" noChangeAspect="1"/>
+            </wp:cNvGraphicFramePr>
+            <a:graphic xmlns:a="http://schemas.openxmlformats.org/drawingml/2006/main">
+              <a:graphicData uri="http://schemas.openxmlformats.org/drawingml/2006/picture">
+                <pic:pic xmlns:pic="http://schemas.openxmlformats.org/drawingml/2006/picture">
+                  <pic:nvPicPr>
+                    <pic:cNvPr id="3" name="Screen Shot 2018-05-26 at 17.00.31.png"/>
+                    <pic:cNvPicPr/>
+                  </pic:nvPicPr>
+                  <pic:blipFill rotWithShape="1">
+                    <a:blip r:embed="rId6">
+                      <a:extLst>
+                        <a:ext uri="{28A0092B-C50C-407E-A947-70E740481C1C}">
+                          <a14:useLocalDpi xmlns:a14="http://schemas.microsoft.com/office/drawing/2010/main" val="0"/>
+                        </a:ext>
+                      </a:extLst>
+                    </a:blip>
+                    <a:srcRect b="67206"/>
+                    <a:stretch/>
+                  </pic:blipFill>
+                  <pic:spPr bwMode="auto">
+                    <a:xfrm>
+                      <a:off x="0" y="0"/>
+                      <a:ext cx="4292600" cy="1232807"/>
+                    </a:xfrm>
+                    <a:prstGeom prst="rect">
+                      <a:avLst/>
+                    </a:prstGeom>
+                    <a:ln>
+                      <a:noFill/>
+                    </a:ln>
+                    <a:extLst>
+                      <a:ext uri="{53640926-AAD7-44D8-BBD7-CCE9431645EC}">
+                        <a14:shadowObscured xmlns:a14="http://schemas.microsoft.com/office/drawing/2010/main"/>
+                      </a:ext>
+                    </a:extLst>
+                  </pic:spPr>
+                </pic:pic>
+              </a:graphicData>
+            </a:graphic>
+          </wp:inline>
+        </w:drawing>
+      </w:r>
+      <w:bookmarkStart w:id="0" w:name="_GoBack"/>
       <w:bookmarkEnd w:id="0"/>
+    </w:p>
+    <w:p>
+      <w:pPr>
+        <w:rPr>
+          <w:lang w:val="es-ES"/>
+        </w:rPr>
+      </w:pPr>
+    </w:p>
+    <w:p>
+      <w:pPr>
+        <w:rPr>
+          <w:lang w:val="es-ES"/>
+        </w:rPr>
+      </w:pPr>
+      <w:r>
+        <w:rPr>
+          <w:lang w:val="es-ES"/>
+        </w:rPr>
+        <w:t xml:space="preserve">En el target </w:t>
+      </w:r>
+      <w:proofErr w:type="spellStart"/>
+      <w:r>
+        <w:rPr>
+          <w:lang w:val="es-ES"/>
+        </w:rPr>
+        <w:t>device</w:t>
+      </w:r>
+      <w:proofErr w:type="spellEnd"/>
+      <w:r>
+        <w:rPr>
+          <w:lang w:val="es-ES"/>
+        </w:rPr>
+        <w:t xml:space="preserve"> poner el dispositivo</w:t>
+      </w:r>
+    </w:p>
+    <w:p>
+      <w:pPr>
+        <w:rPr>
+          <w:lang w:val="es-ES"/>
+        </w:rPr>
+      </w:pPr>
+      <w:r>
+        <w:rPr>
+          <w:noProof/>
+          <w:lang w:val="es-ES"/>
+        </w:rPr>
+        <w:drawing>
+          <wp:inline distT="0" distB="0" distL="0" distR="0">
+            <wp:extent cx="5727700" cy="4084320"/>
+            <wp:effectExtent l="0" t="0" r="0" b="5080"/>
+            <wp:docPr id="5" name="Picture 5"/>
+            <wp:cNvGraphicFramePr>
+              <a:graphicFrameLocks xmlns:a="http://schemas.openxmlformats.org/drawingml/2006/main" noChangeAspect="1"/>
+            </wp:cNvGraphicFramePr>
+            <a:graphic xmlns:a="http://schemas.openxmlformats.org/drawingml/2006/main">
+              <a:graphicData uri="http://schemas.openxmlformats.org/drawingml/2006/picture">
+                <pic:pic xmlns:pic="http://schemas.openxmlformats.org/drawingml/2006/picture">
+                  <pic:nvPicPr>
+                    <pic:cNvPr id="5" name="Screen Shot 2018-05-26 at 17.06.08.png"/>
+                    <pic:cNvPicPr/>
+                  </pic:nvPicPr>
+                  <pic:blipFill>
+                    <a:blip r:embed="rId7">
+                      <a:extLst>
+                        <a:ext uri="{28A0092B-C50C-407E-A947-70E740481C1C}">
+                          <a14:useLocalDpi xmlns:a14="http://schemas.microsoft.com/office/drawing/2010/main" val="0"/>
+                        </a:ext>
+                      </a:extLst>
+                    </a:blip>
+                    <a:stretch>
+                      <a:fillRect/>
+                    </a:stretch>
+                  </pic:blipFill>
+                  <pic:spPr>
+                    <a:xfrm>
+                      <a:off x="0" y="0"/>
+                      <a:ext cx="5727700" cy="4084320"/>
+                    </a:xfrm>
+                    <a:prstGeom prst="rect">
+                      <a:avLst/>
+                    </a:prstGeom>
+                  </pic:spPr>
+                </pic:pic>
+              </a:graphicData>
+            </a:graphic>
+          </wp:inline>
+        </w:drawing>
+      </w:r>
+    </w:p>
+    <w:p>
+      <w:pPr>
+        <w:rPr>
+          <w:lang w:val="es-ES"/>
+        </w:rPr>
+      </w:pPr>
+    </w:p>
+    <w:p>
+      <w:pPr>
+        <w:rPr>
+          <w:lang w:val="es-ES"/>
+        </w:rPr>
+      </w:pPr>
+      <w:r>
+        <w:rPr>
+          <w:lang w:val="es-ES"/>
+        </w:rPr>
+        <w:t xml:space="preserve">En la configuración del </w:t>
+      </w:r>
+      <w:proofErr w:type="spellStart"/>
+      <w:r>
+        <w:rPr>
+          <w:lang w:val="es-ES"/>
+        </w:rPr>
+        <w:t>Switch</w:t>
+      </w:r>
+      <w:proofErr w:type="spellEnd"/>
+      <w:r>
+        <w:rPr>
+          <w:lang w:val="es-ES"/>
+        </w:rPr>
+        <w:t xml:space="preserve"> en la hoja </w:t>
+      </w:r>
+      <w:proofErr w:type="spellStart"/>
+      <w:r>
+        <w:rPr>
+          <w:lang w:val="es-ES"/>
+        </w:rPr>
+        <w:t>Advanced</w:t>
+      </w:r>
+      <w:proofErr w:type="spellEnd"/>
+    </w:p>
+    <w:p>
+      <w:pPr>
+        <w:rPr>
+          <w:lang w:val="es-ES"/>
+        </w:rPr>
+      </w:pPr>
+      <w:r>
+        <w:rPr>
+          <w:lang w:val="es-ES"/>
+        </w:rPr>
+        <w:t xml:space="preserve">Agregar el nombre del método para RPC </w:t>
+      </w:r>
+      <w:proofErr w:type="spellStart"/>
+      <w:r>
+        <w:rPr>
+          <w:lang w:val="es-ES"/>
+        </w:rPr>
+        <w:t>setvalue</w:t>
+      </w:r>
+      <w:proofErr w:type="spellEnd"/>
+    </w:p>
+    <w:p>
+      <w:pPr>
+        <w:rPr>
+          <w:lang w:val="es-ES"/>
+        </w:rPr>
+      </w:pPr>
+    </w:p>
+    <w:p>
+      <w:pPr>
+        <w:rPr>
+          <w:lang w:val="es-ES"/>
+        </w:rPr>
+      </w:pPr>
+      <w:r>
+        <w:rPr>
+          <w:noProof/>
+          <w:lang w:val="es-ES"/>
+        </w:rPr>
+        <w:drawing>
+          <wp:inline distT="0" distB="0" distL="0" distR="0">
+            <wp:extent cx="5727700" cy="4314825"/>
+            <wp:effectExtent l="0" t="0" r="0" b="3175"/>
+            <wp:docPr id="4" name="Picture 4"/>
+            <wp:cNvGraphicFramePr>
+              <a:graphicFrameLocks xmlns:a="http://schemas.openxmlformats.org/drawingml/2006/main" noChangeAspect="1"/>
+            </wp:cNvGraphicFramePr>
+            <a:graphic xmlns:a="http://schemas.openxmlformats.org/drawingml/2006/main">
+              <a:graphicData uri="http://schemas.openxmlformats.org/drawingml/2006/picture">
+                <pic:pic xmlns:pic="http://schemas.openxmlformats.org/drawingml/2006/picture">
+                  <pic:nvPicPr>
+                    <pic:cNvPr id="4" name="Screen Shot 2018-05-26 at 17.02.16.png"/>
+                    <pic:cNvPicPr/>
+                  </pic:nvPicPr>
+                  <pic:blipFill>
+                    <a:blip r:embed="rId8">
+                      <a:extLst>
+                        <a:ext uri="{28A0092B-C50C-407E-A947-70E740481C1C}">
+                          <a14:useLocalDpi xmlns:a14="http://schemas.microsoft.com/office/drawing/2010/main" val="0"/>
+                        </a:ext>
+                      </a:extLst>
+                    </a:blip>
+                    <a:stretch>
+                      <a:fillRect/>
+                    </a:stretch>
+                  </pic:blipFill>
+                  <pic:spPr>
+                    <a:xfrm>
+                      <a:off x="0" y="0"/>
+                      <a:ext cx="5727700" cy="4314825"/>
+                    </a:xfrm>
+                    <a:prstGeom prst="rect">
+                      <a:avLst/>
+                    </a:prstGeom>
+                  </pic:spPr>
+                </pic:pic>
+              </a:graphicData>
+            </a:graphic>
+          </wp:inline>
+        </w:drawing>
+      </w:r>
+    </w:p>
+    <w:p>
+      <w:pPr>
+        <w:rPr>
+          <w:lang w:val="es-ES"/>
+        </w:rPr>
+      </w:pPr>
+    </w:p>
+    <w:p>
+      <w:pPr>
+        <w:rPr>
+          <w:lang w:val="es-ES"/>
+        </w:rPr>
+      </w:pPr>
+      <w:r>
+        <w:rPr>
+          <w:lang w:val="es-ES"/>
+        </w:rPr>
+        <w:t xml:space="preserve">En el sketch de </w:t>
+      </w:r>
+      <w:proofErr w:type="spellStart"/>
+      <w:r>
+        <w:rPr>
+          <w:lang w:val="es-ES"/>
+        </w:rPr>
+        <w:t>Arduino</w:t>
+      </w:r>
+      <w:proofErr w:type="spellEnd"/>
+      <w:r>
+        <w:rPr>
+          <w:lang w:val="es-ES"/>
+        </w:rPr>
+        <w:t xml:space="preserve"> agregar el método que se desea llamar para el método que viene en el tópico.</w:t>
+      </w:r>
+    </w:p>
+    <w:p>
+      <w:pPr>
+        <w:rPr>
+          <w:lang w:val="es-ES"/>
+        </w:rPr>
+      </w:pPr>
+    </w:p>
+    <w:p>
+      <w:pPr>
+        <w:rPr>
+          <w:lang w:val="es-ES"/>
+        </w:rPr>
+      </w:pPr>
+      <w:r>
+        <w:rPr>
+          <w:lang w:val="es-ES"/>
+        </w:rPr>
+        <w:t xml:space="preserve">// Agregado </w:t>
+      </w:r>
+      <w:proofErr w:type="spellStart"/>
+      <w:r>
+        <w:rPr>
+          <w:lang w:val="es-ES"/>
+        </w:rPr>
+        <w:t>callback</w:t>
+      </w:r>
+      <w:proofErr w:type="spellEnd"/>
+    </w:p>
+    <w:p>
+      <w:pPr>
+        <w:rPr>
+          <w:lang w:val="es-ES"/>
+        </w:rPr>
+      </w:pPr>
+      <w:r>
+        <w:rPr>
+          <w:lang w:val="es-ES"/>
+        </w:rPr>
+        <w:t xml:space="preserve">// </w:t>
+      </w:r>
+      <w:proofErr w:type="spellStart"/>
+      <w:r>
+        <w:rPr>
+          <w:lang w:val="es-ES"/>
+        </w:rPr>
+        <w:t>The</w:t>
+      </w:r>
+      <w:proofErr w:type="spellEnd"/>
+      <w:r>
+        <w:rPr>
+          <w:lang w:val="es-ES"/>
+        </w:rPr>
+        <w:t xml:space="preserve"> </w:t>
+      </w:r>
+      <w:proofErr w:type="spellStart"/>
+      <w:r>
+        <w:rPr>
+          <w:lang w:val="es-ES"/>
+        </w:rPr>
+        <w:t>callback</w:t>
+      </w:r>
+      <w:proofErr w:type="spellEnd"/>
+      <w:r>
+        <w:rPr>
+          <w:lang w:val="es-ES"/>
+        </w:rPr>
+        <w:t xml:space="preserve"> </w:t>
+      </w:r>
+      <w:proofErr w:type="spellStart"/>
+      <w:r>
+        <w:rPr>
+          <w:lang w:val="es-ES"/>
+        </w:rPr>
+        <w:t>for</w:t>
+      </w:r>
+      <w:proofErr w:type="spellEnd"/>
+      <w:r>
+        <w:rPr>
+          <w:lang w:val="es-ES"/>
+        </w:rPr>
+        <w:t xml:space="preserve"> </w:t>
+      </w:r>
+      <w:proofErr w:type="spellStart"/>
+      <w:r>
+        <w:rPr>
+          <w:lang w:val="es-ES"/>
+        </w:rPr>
+        <w:t>when</w:t>
+      </w:r>
+      <w:proofErr w:type="spellEnd"/>
+      <w:r>
+        <w:rPr>
+          <w:lang w:val="es-ES"/>
+        </w:rPr>
+        <w:t xml:space="preserve"> a PUBLISH </w:t>
+      </w:r>
+      <w:proofErr w:type="spellStart"/>
+      <w:r>
+        <w:rPr>
+          <w:lang w:val="es-ES"/>
+        </w:rPr>
+        <w:t>message</w:t>
+      </w:r>
+      <w:proofErr w:type="spellEnd"/>
+      <w:r>
+        <w:rPr>
+          <w:lang w:val="es-ES"/>
+        </w:rPr>
+        <w:t xml:space="preserve"> </w:t>
+      </w:r>
+      <w:proofErr w:type="spellStart"/>
+      <w:r>
+        <w:rPr>
+          <w:lang w:val="es-ES"/>
+        </w:rPr>
+        <w:t>is</w:t>
+      </w:r>
+      <w:proofErr w:type="spellEnd"/>
+      <w:r>
+        <w:rPr>
+          <w:lang w:val="es-ES"/>
+        </w:rPr>
+        <w:t xml:space="preserve"> </w:t>
+      </w:r>
+      <w:proofErr w:type="spellStart"/>
+      <w:r>
+        <w:rPr>
+          <w:lang w:val="es-ES"/>
+        </w:rPr>
+        <w:t>received</w:t>
+      </w:r>
+      <w:proofErr w:type="spellEnd"/>
+      <w:r>
+        <w:rPr>
+          <w:lang w:val="es-ES"/>
+        </w:rPr>
+        <w:t xml:space="preserve"> </w:t>
+      </w:r>
+      <w:proofErr w:type="spellStart"/>
+      <w:r>
+        <w:rPr>
+          <w:lang w:val="es-ES"/>
+        </w:rPr>
+        <w:t>from</w:t>
+      </w:r>
+      <w:proofErr w:type="spellEnd"/>
+      <w:r>
+        <w:rPr>
+          <w:lang w:val="es-ES"/>
+        </w:rPr>
+        <w:t xml:space="preserve"> </w:t>
+      </w:r>
+      <w:proofErr w:type="spellStart"/>
+      <w:r>
+        <w:rPr>
+          <w:lang w:val="es-ES"/>
+        </w:rPr>
+        <w:t>the</w:t>
+      </w:r>
+      <w:proofErr w:type="spellEnd"/>
+      <w:r>
+        <w:rPr>
+          <w:lang w:val="es-ES"/>
+        </w:rPr>
+        <w:t xml:space="preserve"> server.</w:t>
+      </w:r>
+    </w:p>
+    <w:p>
+      <w:pPr>
+        <w:rPr>
+          <w:b/>
+          <w:lang w:val="es-ES"/>
+        </w:rPr>
+      </w:pPr>
+      <w:proofErr w:type="spellStart"/>
+      <w:r>
+        <w:rPr>
+          <w:b/>
+          <w:lang w:val="es-ES"/>
+        </w:rPr>
+        <w:t>void</w:t>
+      </w:r>
+      <w:proofErr w:type="spellEnd"/>
+      <w:r>
+        <w:rPr>
+          <w:b/>
+          <w:lang w:val="es-ES"/>
+        </w:rPr>
+        <w:t xml:space="preserve"> </w:t>
+      </w:r>
+      <w:proofErr w:type="spellStart"/>
+      <w:r>
+        <w:rPr>
+          <w:b/>
+          <w:lang w:val="es-ES"/>
+        </w:rPr>
+        <w:t>on_</w:t>
+      </w:r>
+      <w:proofErr w:type="gramStart"/>
+      <w:r>
+        <w:rPr>
+          <w:b/>
+          <w:lang w:val="es-ES"/>
+        </w:rPr>
+        <w:t>message</w:t>
+      </w:r>
+      <w:proofErr w:type="spellEnd"/>
+      <w:r>
+        <w:rPr>
+          <w:b/>
+          <w:lang w:val="es-ES"/>
+        </w:rPr>
+        <w:t>(</w:t>
+      </w:r>
+      <w:proofErr w:type="spellStart"/>
+      <w:proofErr w:type="gramEnd"/>
+      <w:r>
+        <w:rPr>
+          <w:b/>
+          <w:lang w:val="es-ES"/>
+        </w:rPr>
+        <w:t>const</w:t>
+      </w:r>
+      <w:proofErr w:type="spellEnd"/>
+      <w:r>
+        <w:rPr>
+          <w:b/>
+          <w:lang w:val="es-ES"/>
+        </w:rPr>
+        <w:t xml:space="preserve"> </w:t>
+      </w:r>
+      <w:proofErr w:type="spellStart"/>
+      <w:r>
+        <w:rPr>
+          <w:b/>
+          <w:lang w:val="es-ES"/>
+        </w:rPr>
+        <w:t>char</w:t>
+      </w:r>
+      <w:proofErr w:type="spellEnd"/>
+      <w:r>
+        <w:rPr>
+          <w:b/>
+          <w:lang w:val="es-ES"/>
+        </w:rPr>
+        <w:t xml:space="preserve">* </w:t>
+      </w:r>
+      <w:proofErr w:type="spellStart"/>
+      <w:r>
+        <w:rPr>
+          <w:b/>
+          <w:lang w:val="es-ES"/>
+        </w:rPr>
+        <w:t>topic</w:t>
+      </w:r>
+      <w:proofErr w:type="spellEnd"/>
+      <w:r>
+        <w:rPr>
+          <w:b/>
+          <w:lang w:val="es-ES"/>
+        </w:rPr>
+        <w:t xml:space="preserve">, byte* </w:t>
+      </w:r>
+      <w:proofErr w:type="spellStart"/>
+      <w:r>
+        <w:rPr>
+          <w:b/>
+          <w:lang w:val="es-ES"/>
+        </w:rPr>
+        <w:t>payload</w:t>
+      </w:r>
+      <w:proofErr w:type="spellEnd"/>
+      <w:r>
+        <w:rPr>
+          <w:b/>
+          <w:lang w:val="es-ES"/>
+        </w:rPr>
+        <w:t xml:space="preserve">, </w:t>
+      </w:r>
+      <w:proofErr w:type="spellStart"/>
+      <w:r>
+        <w:rPr>
+          <w:b/>
+          <w:lang w:val="es-ES"/>
+        </w:rPr>
+        <w:t>unsigned</w:t>
+      </w:r>
+      <w:proofErr w:type="spellEnd"/>
+      <w:r>
+        <w:rPr>
+          <w:b/>
+          <w:lang w:val="es-ES"/>
+        </w:rPr>
+        <w:t xml:space="preserve"> </w:t>
+      </w:r>
+      <w:proofErr w:type="spellStart"/>
+      <w:r>
+        <w:rPr>
+          <w:b/>
+          <w:lang w:val="es-ES"/>
+        </w:rPr>
+        <w:t>int</w:t>
+      </w:r>
+      <w:proofErr w:type="spellEnd"/>
+      <w:r>
+        <w:rPr>
+          <w:b/>
+          <w:lang w:val="es-ES"/>
+        </w:rPr>
+        <w:t xml:space="preserve"> </w:t>
+      </w:r>
+      <w:proofErr w:type="spellStart"/>
+      <w:r>
+        <w:rPr>
+          <w:b/>
+          <w:lang w:val="es-ES"/>
+        </w:rPr>
+        <w:t>length</w:t>
+      </w:r>
+      <w:proofErr w:type="spellEnd"/>
+      <w:r>
+        <w:rPr>
+          <w:b/>
+          <w:lang w:val="es-ES"/>
+        </w:rPr>
+        <w:t>) {</w:t>
+      </w:r>
+    </w:p>
+    <w:p>
+      <w:pPr>
+        <w:rPr>
+          <w:lang w:val="es-ES"/>
+        </w:rPr>
+      </w:pPr>
+    </w:p>
+    <w:p>
+      <w:pPr>
+        <w:rPr>
+          <w:lang w:val="es-ES"/>
+        </w:rPr>
+      </w:pPr>
+      <w:r>
+        <w:rPr>
+          <w:lang w:val="es-ES"/>
+        </w:rPr>
+        <w:t xml:space="preserve">  </w:t>
+      </w:r>
+      <w:proofErr w:type="spellStart"/>
+      <w:r>
+        <w:rPr>
+          <w:lang w:val="es-ES"/>
+        </w:rPr>
+        <w:t>Serial.println</w:t>
+      </w:r>
+      <w:proofErr w:type="spellEnd"/>
+      <w:r>
+        <w:rPr>
+          <w:lang w:val="es-ES"/>
+        </w:rPr>
+        <w:t>("</w:t>
+      </w:r>
+      <w:proofErr w:type="spellStart"/>
+      <w:r>
+        <w:rPr>
+          <w:lang w:val="es-ES"/>
+        </w:rPr>
+        <w:t>On</w:t>
+      </w:r>
+      <w:proofErr w:type="spellEnd"/>
+      <w:r>
+        <w:rPr>
+          <w:lang w:val="es-ES"/>
+        </w:rPr>
+        <w:t xml:space="preserve"> </w:t>
+      </w:r>
+      <w:proofErr w:type="spellStart"/>
+      <w:r>
+        <w:rPr>
+          <w:lang w:val="es-ES"/>
+        </w:rPr>
+        <w:t>message</w:t>
+      </w:r>
+      <w:proofErr w:type="spellEnd"/>
+      <w:r>
+        <w:rPr>
+          <w:lang w:val="es-ES"/>
+        </w:rPr>
+        <w:t>");</w:t>
+      </w:r>
+    </w:p>
+    <w:p>
+      <w:pPr>
+        <w:rPr>
+          <w:lang w:val="es-ES"/>
+        </w:rPr>
+      </w:pPr>
+    </w:p>
+    <w:p>
+      <w:pPr>
+        <w:rPr>
+          <w:lang w:val="es-ES"/>
+        </w:rPr>
+      </w:pPr>
+      <w:r>
+        <w:rPr>
+          <w:lang w:val="es-ES"/>
+        </w:rPr>
+        <w:t xml:space="preserve">  </w:t>
+      </w:r>
+      <w:proofErr w:type="spellStart"/>
+      <w:r>
+        <w:rPr>
+          <w:lang w:val="es-ES"/>
+        </w:rPr>
+        <w:t>char</w:t>
+      </w:r>
+      <w:proofErr w:type="spellEnd"/>
+      <w:r>
+        <w:rPr>
+          <w:lang w:val="es-ES"/>
+        </w:rPr>
+        <w:t xml:space="preserve"> </w:t>
+      </w:r>
+      <w:proofErr w:type="spellStart"/>
+      <w:proofErr w:type="gramStart"/>
+      <w:r>
+        <w:rPr>
+          <w:lang w:val="es-ES"/>
+        </w:rPr>
+        <w:t>json</w:t>
+      </w:r>
+      <w:proofErr w:type="spellEnd"/>
+      <w:r>
+        <w:rPr>
+          <w:lang w:val="es-ES"/>
+        </w:rPr>
+        <w:t>[</w:t>
+      </w:r>
+      <w:proofErr w:type="spellStart"/>
+      <w:proofErr w:type="gramEnd"/>
+      <w:r>
+        <w:rPr>
+          <w:lang w:val="es-ES"/>
+        </w:rPr>
+        <w:t>length</w:t>
+      </w:r>
+      <w:proofErr w:type="spellEnd"/>
+      <w:r>
+        <w:rPr>
+          <w:lang w:val="es-ES"/>
+        </w:rPr>
+        <w:t xml:space="preserve"> + 1];</w:t>
+      </w:r>
+    </w:p>
+    <w:p>
+      <w:pPr>
+        <w:rPr>
+          <w:lang w:val="es-ES"/>
+        </w:rPr>
+      </w:pPr>
+      <w:r>
+        <w:rPr>
+          <w:lang w:val="es-ES"/>
+        </w:rPr>
+        <w:t xml:space="preserve">  </w:t>
+      </w:r>
+      <w:proofErr w:type="spellStart"/>
+      <w:r>
+        <w:rPr>
+          <w:lang w:val="es-ES"/>
+        </w:rPr>
+        <w:t>strncpy</w:t>
+      </w:r>
+      <w:proofErr w:type="spellEnd"/>
+      <w:r>
+        <w:rPr>
+          <w:lang w:val="es-ES"/>
+        </w:rPr>
+        <w:t xml:space="preserve"> (</w:t>
+      </w:r>
+      <w:proofErr w:type="spellStart"/>
+      <w:r>
+        <w:rPr>
+          <w:lang w:val="es-ES"/>
+        </w:rPr>
+        <w:t>json</w:t>
+      </w:r>
+      <w:proofErr w:type="spellEnd"/>
+      <w:r>
+        <w:rPr>
+          <w:lang w:val="es-ES"/>
+        </w:rPr>
+        <w:t>, (</w:t>
+      </w:r>
+      <w:proofErr w:type="spellStart"/>
+      <w:r>
+        <w:rPr>
+          <w:lang w:val="es-ES"/>
+        </w:rPr>
+        <w:t>char</w:t>
+      </w:r>
+      <w:proofErr w:type="spellEnd"/>
+      <w:proofErr w:type="gramStart"/>
+      <w:r>
+        <w:rPr>
+          <w:lang w:val="es-ES"/>
+        </w:rPr>
+        <w:t>*)</w:t>
+      </w:r>
+      <w:proofErr w:type="spellStart"/>
+      <w:r>
+        <w:rPr>
+          <w:lang w:val="es-ES"/>
+        </w:rPr>
+        <w:t>payload</w:t>
+      </w:r>
+      <w:proofErr w:type="spellEnd"/>
+      <w:proofErr w:type="gramEnd"/>
+      <w:r>
+        <w:rPr>
+          <w:lang w:val="es-ES"/>
+        </w:rPr>
+        <w:t xml:space="preserve">, </w:t>
+      </w:r>
+      <w:proofErr w:type="spellStart"/>
+      <w:r>
+        <w:rPr>
+          <w:lang w:val="es-ES"/>
+        </w:rPr>
+        <w:t>length</w:t>
+      </w:r>
+      <w:proofErr w:type="spellEnd"/>
+      <w:r>
+        <w:rPr>
+          <w:lang w:val="es-ES"/>
+        </w:rPr>
+        <w:t>);</w:t>
+      </w:r>
+    </w:p>
+    <w:p>
+      <w:pPr>
+        <w:rPr>
+          <w:lang w:val="es-ES"/>
+        </w:rPr>
+      </w:pPr>
+      <w:r>
+        <w:rPr>
+          <w:lang w:val="es-ES"/>
+        </w:rPr>
+        <w:t xml:space="preserve">  </w:t>
+      </w:r>
+      <w:proofErr w:type="spellStart"/>
+      <w:r>
+        <w:rPr>
+          <w:lang w:val="es-ES"/>
+        </w:rPr>
+        <w:t>json</w:t>
+      </w:r>
+      <w:proofErr w:type="spellEnd"/>
+      <w:r>
+        <w:rPr>
+          <w:lang w:val="es-ES"/>
+        </w:rPr>
+        <w:t>[</w:t>
+      </w:r>
+      <w:proofErr w:type="spellStart"/>
+      <w:r>
+        <w:rPr>
+          <w:lang w:val="es-ES"/>
+        </w:rPr>
+        <w:t>length</w:t>
+      </w:r>
+      <w:proofErr w:type="spellEnd"/>
+      <w:r>
+        <w:rPr>
+          <w:lang w:val="es-ES"/>
+        </w:rPr>
+        <w:t>] = '\0';</w:t>
+      </w:r>
+    </w:p>
+    <w:p>
+      <w:pPr>
+        <w:rPr>
+          <w:lang w:val="es-ES"/>
+        </w:rPr>
+      </w:pPr>
+    </w:p>
+    <w:p>
+      <w:pPr>
+        <w:rPr>
+          <w:lang w:val="es-ES"/>
+        </w:rPr>
+      </w:pPr>
+      <w:r>
+        <w:rPr>
+          <w:lang w:val="es-ES"/>
+        </w:rPr>
+        <w:t xml:space="preserve">  </w:t>
+      </w:r>
+      <w:proofErr w:type="spellStart"/>
+      <w:r>
+        <w:rPr>
+          <w:lang w:val="es-ES"/>
+        </w:rPr>
+        <w:t>Serial.print</w:t>
+      </w:r>
+      <w:proofErr w:type="spellEnd"/>
+      <w:r>
+        <w:rPr>
+          <w:lang w:val="es-ES"/>
+        </w:rPr>
+        <w:t>("</w:t>
+      </w:r>
+      <w:proofErr w:type="spellStart"/>
+      <w:r>
+        <w:rPr>
+          <w:lang w:val="es-ES"/>
+        </w:rPr>
+        <w:t>Topic</w:t>
+      </w:r>
+      <w:proofErr w:type="spellEnd"/>
+      <w:r>
+        <w:rPr>
+          <w:lang w:val="es-ES"/>
+        </w:rPr>
+        <w:t>: ");</w:t>
+      </w:r>
+    </w:p>
+    <w:p>
+      <w:pPr>
+        <w:rPr>
+          <w:lang w:val="es-ES"/>
+        </w:rPr>
+      </w:pPr>
+      <w:r>
+        <w:rPr>
+          <w:lang w:val="es-ES"/>
+        </w:rPr>
+        <w:t xml:space="preserve">  </w:t>
+      </w:r>
+      <w:proofErr w:type="spellStart"/>
+      <w:r>
+        <w:rPr>
+          <w:lang w:val="es-ES"/>
+        </w:rPr>
+        <w:t>Serial.println</w:t>
+      </w:r>
+      <w:proofErr w:type="spellEnd"/>
+      <w:r>
+        <w:rPr>
+          <w:lang w:val="es-ES"/>
+        </w:rPr>
+        <w:t>(</w:t>
+      </w:r>
+      <w:proofErr w:type="spellStart"/>
+      <w:r>
+        <w:rPr>
+          <w:lang w:val="es-ES"/>
+        </w:rPr>
+        <w:t>topic</w:t>
+      </w:r>
+      <w:proofErr w:type="spellEnd"/>
+      <w:r>
+        <w:rPr>
+          <w:lang w:val="es-ES"/>
+        </w:rPr>
+        <w:t>);</w:t>
+      </w:r>
+    </w:p>
+    <w:p>
+      <w:pPr>
+        <w:rPr>
+          <w:lang w:val="es-ES"/>
+        </w:rPr>
+      </w:pPr>
+      <w:r>
+        <w:rPr>
+          <w:lang w:val="es-ES"/>
+        </w:rPr>
+        <w:t xml:space="preserve">  </w:t>
+      </w:r>
+      <w:proofErr w:type="spellStart"/>
+      <w:r>
+        <w:rPr>
+          <w:lang w:val="es-ES"/>
+        </w:rPr>
+        <w:t>Serial.print</w:t>
+      </w:r>
+      <w:proofErr w:type="spellEnd"/>
+      <w:r>
+        <w:rPr>
+          <w:lang w:val="es-ES"/>
+        </w:rPr>
+        <w:t>("</w:t>
+      </w:r>
+      <w:proofErr w:type="spellStart"/>
+      <w:r>
+        <w:rPr>
+          <w:lang w:val="es-ES"/>
+        </w:rPr>
+        <w:t>Message</w:t>
+      </w:r>
+      <w:proofErr w:type="spellEnd"/>
+      <w:r>
+        <w:rPr>
+          <w:lang w:val="es-ES"/>
+        </w:rPr>
+        <w:t>: ");</w:t>
+      </w:r>
+    </w:p>
+    <w:p>
+      <w:pPr>
+        <w:rPr>
+          <w:lang w:val="es-ES"/>
+        </w:rPr>
+      </w:pPr>
+      <w:r>
+        <w:rPr>
+          <w:lang w:val="es-ES"/>
+        </w:rPr>
+        <w:t xml:space="preserve">  </w:t>
+      </w:r>
+      <w:proofErr w:type="spellStart"/>
+      <w:r>
+        <w:rPr>
+          <w:lang w:val="es-ES"/>
+        </w:rPr>
+        <w:t>Serial.println</w:t>
+      </w:r>
+      <w:proofErr w:type="spellEnd"/>
+      <w:r>
+        <w:rPr>
+          <w:lang w:val="es-ES"/>
+        </w:rPr>
+        <w:t>(</w:t>
+      </w:r>
+      <w:proofErr w:type="spellStart"/>
+      <w:r>
+        <w:rPr>
+          <w:lang w:val="es-ES"/>
+        </w:rPr>
+        <w:t>json</w:t>
+      </w:r>
+      <w:proofErr w:type="spellEnd"/>
+      <w:r>
+        <w:rPr>
+          <w:lang w:val="es-ES"/>
+        </w:rPr>
+        <w:t>);</w:t>
+      </w:r>
+    </w:p>
+    <w:p>
+      <w:pPr>
+        <w:rPr>
+          <w:lang w:val="es-ES"/>
+        </w:rPr>
+      </w:pPr>
+    </w:p>
+    <w:p>
+      <w:pPr>
+        <w:rPr>
+          <w:lang w:val="es-ES"/>
+        </w:rPr>
+      </w:pPr>
+      <w:r>
+        <w:rPr>
+          <w:lang w:val="es-ES"/>
+        </w:rPr>
+        <w:t xml:space="preserve">  // </w:t>
+      </w:r>
+      <w:proofErr w:type="spellStart"/>
+      <w:r>
+        <w:rPr>
+          <w:lang w:val="es-ES"/>
+        </w:rPr>
+        <w:t>Decode</w:t>
+      </w:r>
+      <w:proofErr w:type="spellEnd"/>
+      <w:r>
+        <w:rPr>
+          <w:lang w:val="es-ES"/>
+        </w:rPr>
+        <w:t xml:space="preserve"> JSON </w:t>
+      </w:r>
+      <w:proofErr w:type="spellStart"/>
+      <w:r>
+        <w:rPr>
+          <w:lang w:val="es-ES"/>
+        </w:rPr>
+        <w:t>request</w:t>
+      </w:r>
+      <w:proofErr w:type="spellEnd"/>
+    </w:p>
+    <w:p>
+      <w:pPr>
+        <w:rPr>
+          <w:lang w:val="es-ES"/>
+        </w:rPr>
+      </w:pPr>
+      <w:r>
+        <w:rPr>
+          <w:lang w:val="es-ES"/>
+        </w:rPr>
+        <w:lastRenderedPageBreak/>
+        <w:t xml:space="preserve"> </w:t>
+      </w:r>
+    </w:p>
+    <w:p>
+      <w:pPr>
+        <w:rPr>
+          <w:lang w:val="es-ES"/>
+        </w:rPr>
+      </w:pPr>
+      <w:r>
+        <w:rPr>
+          <w:lang w:val="es-ES"/>
+        </w:rPr>
+        <w:t xml:space="preserve">  </w:t>
+      </w:r>
+      <w:proofErr w:type="spellStart"/>
+      <w:r>
+        <w:rPr>
+          <w:lang w:val="es-ES"/>
+        </w:rPr>
+        <w:t>StaticJsonBuffer</w:t>
+      </w:r>
+      <w:proofErr w:type="spellEnd"/>
+      <w:r>
+        <w:rPr>
+          <w:lang w:val="es-ES"/>
+        </w:rPr>
+        <w:t xml:space="preserve">&lt;200&gt; </w:t>
+      </w:r>
+      <w:proofErr w:type="spellStart"/>
+      <w:r>
+        <w:rPr>
+          <w:lang w:val="es-ES"/>
+        </w:rPr>
+        <w:t>jsonBuffer</w:t>
+      </w:r>
+      <w:proofErr w:type="spellEnd"/>
+      <w:r>
+        <w:rPr>
+          <w:lang w:val="es-ES"/>
+        </w:rPr>
+        <w:t>;</w:t>
+      </w:r>
+    </w:p>
+    <w:p>
+      <w:pPr>
+        <w:rPr>
+          <w:lang w:val="es-ES"/>
+        </w:rPr>
+      </w:pPr>
+      <w:r>
+        <w:rPr>
+          <w:lang w:val="es-ES"/>
+        </w:rPr>
+        <w:t xml:space="preserve">  </w:t>
+      </w:r>
+      <w:proofErr w:type="spellStart"/>
+      <w:r>
+        <w:rPr>
+          <w:lang w:val="es-ES"/>
+        </w:rPr>
+        <w:t>JsonObject</w:t>
+      </w:r>
+      <w:proofErr w:type="spellEnd"/>
+      <w:r>
+        <w:rPr>
+          <w:lang w:val="es-ES"/>
+        </w:rPr>
+        <w:t xml:space="preserve">&amp; data = </w:t>
+      </w:r>
+      <w:proofErr w:type="spellStart"/>
+      <w:r>
+        <w:rPr>
+          <w:lang w:val="es-ES"/>
+        </w:rPr>
+        <w:t>jsonBuffer.parseObject</w:t>
+      </w:r>
+      <w:proofErr w:type="spellEnd"/>
+      <w:r>
+        <w:rPr>
+          <w:lang w:val="es-ES"/>
+        </w:rPr>
+        <w:t>((</w:t>
+      </w:r>
+      <w:proofErr w:type="spellStart"/>
+      <w:r>
+        <w:rPr>
+          <w:lang w:val="es-ES"/>
+        </w:rPr>
+        <w:t>char</w:t>
+      </w:r>
+      <w:proofErr w:type="spellEnd"/>
+      <w:proofErr w:type="gramStart"/>
+      <w:r>
+        <w:rPr>
+          <w:lang w:val="es-ES"/>
+        </w:rPr>
+        <w:t>*)</w:t>
+      </w:r>
+      <w:proofErr w:type="spellStart"/>
+      <w:r>
+        <w:rPr>
+          <w:lang w:val="es-ES"/>
+        </w:rPr>
+        <w:t>json</w:t>
+      </w:r>
+      <w:proofErr w:type="spellEnd"/>
+      <w:proofErr w:type="gramEnd"/>
+      <w:r>
+        <w:rPr>
+          <w:lang w:val="es-ES"/>
+        </w:rPr>
+        <w:t>);</w:t>
+      </w:r>
+    </w:p>
+    <w:p>
+      <w:pPr>
+        <w:rPr>
+          <w:lang w:val="es-ES"/>
+        </w:rPr>
+      </w:pPr>
+    </w:p>
+    <w:p>
+      <w:pPr>
+        <w:rPr>
+          <w:lang w:val="es-ES"/>
+        </w:rPr>
+      </w:pPr>
+      <w:r>
+        <w:rPr>
+          <w:lang w:val="es-ES"/>
+        </w:rPr>
+        <w:t xml:space="preserve">  </w:t>
+      </w:r>
+      <w:proofErr w:type="spellStart"/>
+      <w:r>
+        <w:rPr>
+          <w:lang w:val="es-ES"/>
+        </w:rPr>
+        <w:t>if</w:t>
+      </w:r>
+      <w:proofErr w:type="spellEnd"/>
+      <w:r>
+        <w:rPr>
+          <w:lang w:val="es-ES"/>
+        </w:rPr>
+        <w:t xml:space="preserve"> </w:t>
+      </w:r>
+      <w:proofErr w:type="gramStart"/>
+      <w:r>
+        <w:rPr>
+          <w:lang w:val="es-ES"/>
+        </w:rPr>
+        <w:t>(!</w:t>
+      </w:r>
+      <w:proofErr w:type="spellStart"/>
+      <w:r>
+        <w:rPr>
+          <w:lang w:val="es-ES"/>
+        </w:rPr>
+        <w:t>data</w:t>
+      </w:r>
+      <w:proofErr w:type="gramEnd"/>
+      <w:r>
+        <w:rPr>
+          <w:lang w:val="es-ES"/>
+        </w:rPr>
+        <w:t>.success</w:t>
+      </w:r>
+      <w:proofErr w:type="spellEnd"/>
+      <w:r>
+        <w:rPr>
+          <w:lang w:val="es-ES"/>
+        </w:rPr>
+        <w:t>())</w:t>
+      </w:r>
+    </w:p>
+    <w:p>
+      <w:pPr>
+        <w:rPr>
+          <w:lang w:val="es-ES"/>
+        </w:rPr>
+      </w:pPr>
+      <w:r>
+        <w:rPr>
+          <w:lang w:val="es-ES"/>
+        </w:rPr>
+        <w:t xml:space="preserve">  {</w:t>
+      </w:r>
+    </w:p>
+    <w:p>
+      <w:pPr>
+        <w:rPr>
+          <w:lang w:val="es-ES"/>
+        </w:rPr>
+      </w:pPr>
+      <w:r>
+        <w:rPr>
+          <w:lang w:val="es-ES"/>
+        </w:rPr>
+        <w:t xml:space="preserve">    </w:t>
+      </w:r>
+      <w:proofErr w:type="spellStart"/>
+      <w:r>
+        <w:rPr>
+          <w:lang w:val="es-ES"/>
+        </w:rPr>
+        <w:t>Serial.println</w:t>
+      </w:r>
+      <w:proofErr w:type="spellEnd"/>
+      <w:r>
+        <w:rPr>
+          <w:lang w:val="es-ES"/>
+        </w:rPr>
+        <w:t>("</w:t>
+      </w:r>
+      <w:proofErr w:type="spellStart"/>
+      <w:proofErr w:type="gramStart"/>
+      <w:r>
+        <w:rPr>
+          <w:lang w:val="es-ES"/>
+        </w:rPr>
+        <w:t>parseObject</w:t>
+      </w:r>
+      <w:proofErr w:type="spellEnd"/>
+      <w:r>
+        <w:rPr>
+          <w:lang w:val="es-ES"/>
+        </w:rPr>
+        <w:t>(</w:t>
+      </w:r>
+      <w:proofErr w:type="gramEnd"/>
+      <w:r>
+        <w:rPr>
+          <w:lang w:val="es-ES"/>
+        </w:rPr>
+        <w:t xml:space="preserve">) </w:t>
+      </w:r>
+      <w:proofErr w:type="spellStart"/>
+      <w:r>
+        <w:rPr>
+          <w:lang w:val="es-ES"/>
+        </w:rPr>
+        <w:t>failed</w:t>
+      </w:r>
+      <w:proofErr w:type="spellEnd"/>
+      <w:r>
+        <w:rPr>
+          <w:lang w:val="es-ES"/>
+        </w:rPr>
+        <w:t>");</w:t>
+      </w:r>
+    </w:p>
+    <w:p>
+      <w:pPr>
+        <w:rPr>
+          <w:lang w:val="es-ES"/>
+        </w:rPr>
+      </w:pPr>
+      <w:r>
+        <w:rPr>
+          <w:lang w:val="es-ES"/>
+        </w:rPr>
+        <w:t xml:space="preserve">    </w:t>
+      </w:r>
+      <w:proofErr w:type="spellStart"/>
+      <w:r>
+        <w:rPr>
+          <w:lang w:val="es-ES"/>
+        </w:rPr>
+        <w:t>return</w:t>
+      </w:r>
+      <w:proofErr w:type="spellEnd"/>
+      <w:r>
+        <w:rPr>
+          <w:lang w:val="es-ES"/>
+        </w:rPr>
+        <w:t>;</w:t>
+      </w:r>
+    </w:p>
+    <w:p>
+      <w:pPr>
+        <w:rPr>
+          <w:lang w:val="es-ES"/>
+        </w:rPr>
+      </w:pPr>
+      <w:r>
+        <w:rPr>
+          <w:lang w:val="es-ES"/>
+        </w:rPr>
+        <w:t xml:space="preserve">  }</w:t>
+      </w:r>
+    </w:p>
+    <w:p>
+      <w:pPr>
+        <w:rPr>
+          <w:lang w:val="es-ES"/>
+        </w:rPr>
+      </w:pPr>
+    </w:p>
+    <w:p>
+      <w:pPr>
+        <w:rPr>
+          <w:lang w:val="es-ES"/>
+        </w:rPr>
+      </w:pPr>
+      <w:r>
+        <w:rPr>
+          <w:lang w:val="es-ES"/>
+        </w:rPr>
+        <w:t xml:space="preserve">  // </w:t>
+      </w:r>
+      <w:proofErr w:type="spellStart"/>
+      <w:r>
+        <w:rPr>
+          <w:lang w:val="es-ES"/>
+        </w:rPr>
+        <w:t>Check</w:t>
+      </w:r>
+      <w:proofErr w:type="spellEnd"/>
+      <w:r>
+        <w:rPr>
+          <w:lang w:val="es-ES"/>
+        </w:rPr>
+        <w:t xml:space="preserve"> </w:t>
+      </w:r>
+      <w:proofErr w:type="spellStart"/>
+      <w:r>
+        <w:rPr>
+          <w:lang w:val="es-ES"/>
+        </w:rPr>
+        <w:t>request</w:t>
+      </w:r>
+      <w:proofErr w:type="spellEnd"/>
+      <w:r>
+        <w:rPr>
+          <w:lang w:val="es-ES"/>
+        </w:rPr>
+        <w:t xml:space="preserve"> </w:t>
+      </w:r>
+      <w:proofErr w:type="spellStart"/>
+      <w:r>
+        <w:rPr>
+          <w:lang w:val="es-ES"/>
+        </w:rPr>
+        <w:t>method</w:t>
+      </w:r>
+      <w:proofErr w:type="spellEnd"/>
+    </w:p>
+    <w:p>
+      <w:pPr>
+        <w:rPr>
+          <w:lang w:val="es-ES"/>
+        </w:rPr>
+      </w:pPr>
+      <w:r>
+        <w:rPr>
+          <w:lang w:val="es-ES"/>
+        </w:rPr>
+        <w:t xml:space="preserve">  </w:t>
+      </w:r>
+      <w:proofErr w:type="spellStart"/>
+      <w:r>
+        <w:rPr>
+          <w:lang w:val="es-ES"/>
+        </w:rPr>
+        <w:t>String</w:t>
+      </w:r>
+      <w:proofErr w:type="spellEnd"/>
+      <w:r>
+        <w:rPr>
+          <w:lang w:val="es-ES"/>
+        </w:rPr>
+        <w:t xml:space="preserve"> </w:t>
+      </w:r>
+      <w:proofErr w:type="spellStart"/>
+      <w:r>
+        <w:rPr>
+          <w:lang w:val="es-ES"/>
+        </w:rPr>
+        <w:t>methodName</w:t>
+      </w:r>
+      <w:proofErr w:type="spellEnd"/>
+      <w:r>
+        <w:rPr>
+          <w:lang w:val="es-ES"/>
+        </w:rPr>
+        <w:t xml:space="preserve"> = </w:t>
+      </w:r>
+      <w:proofErr w:type="spellStart"/>
+      <w:proofErr w:type="gramStart"/>
+      <w:r>
+        <w:rPr>
+          <w:lang w:val="es-ES"/>
+        </w:rPr>
+        <w:t>String</w:t>
+      </w:r>
+      <w:proofErr w:type="spellEnd"/>
+      <w:r>
+        <w:rPr>
+          <w:lang w:val="es-ES"/>
+        </w:rPr>
+        <w:t>(</w:t>
+      </w:r>
+      <w:proofErr w:type="gramEnd"/>
+      <w:r>
+        <w:rPr>
+          <w:lang w:val="es-ES"/>
+        </w:rPr>
+        <w:t>(</w:t>
+      </w:r>
+      <w:proofErr w:type="spellStart"/>
+      <w:r>
+        <w:rPr>
+          <w:lang w:val="es-ES"/>
+        </w:rPr>
+        <w:t>const</w:t>
+      </w:r>
+      <w:proofErr w:type="spellEnd"/>
+      <w:r>
+        <w:rPr>
+          <w:lang w:val="es-ES"/>
+        </w:rPr>
+        <w:t xml:space="preserve"> </w:t>
+      </w:r>
+      <w:proofErr w:type="spellStart"/>
+      <w:r>
+        <w:rPr>
+          <w:lang w:val="es-ES"/>
+        </w:rPr>
+        <w:t>char</w:t>
+      </w:r>
+      <w:proofErr w:type="spellEnd"/>
+      <w:r>
+        <w:rPr>
+          <w:lang w:val="es-ES"/>
+        </w:rPr>
+        <w:t>*)data["</w:t>
+      </w:r>
+      <w:proofErr w:type="spellStart"/>
+      <w:r>
+        <w:rPr>
+          <w:lang w:val="es-ES"/>
+        </w:rPr>
+        <w:t>method</w:t>
+      </w:r>
+      <w:proofErr w:type="spellEnd"/>
+      <w:r>
+        <w:rPr>
+          <w:lang w:val="es-ES"/>
+        </w:rPr>
+        <w:t>"]);</w:t>
+      </w:r>
+    </w:p>
+    <w:p>
+      <w:pPr>
+        <w:rPr>
+          <w:lang w:val="es-ES"/>
+        </w:rPr>
+      </w:pPr>
+    </w:p>
+    <w:p>
+      <w:pPr>
+        <w:rPr>
+          <w:lang w:val="es-ES"/>
+        </w:rPr>
+      </w:pPr>
+    </w:p>
+    <w:p>
+      <w:pPr>
+        <w:rPr>
+          <w:lang w:val="es-ES"/>
+        </w:rPr>
+      </w:pPr>
+      <w:r>
+        <w:rPr>
+          <w:lang w:val="es-ES"/>
+        </w:rPr>
+        <w:t xml:space="preserve">  </w:t>
+      </w:r>
+      <w:proofErr w:type="spellStart"/>
+      <w:r>
+        <w:rPr>
+          <w:lang w:val="es-ES"/>
+        </w:rPr>
+        <w:t>Serial.print</w:t>
+      </w:r>
+      <w:proofErr w:type="spellEnd"/>
+      <w:r>
+        <w:rPr>
+          <w:lang w:val="es-ES"/>
+        </w:rPr>
+        <w:t xml:space="preserve">("Nombre </w:t>
+      </w:r>
+      <w:proofErr w:type="spellStart"/>
+      <w:r>
+        <w:rPr>
+          <w:lang w:val="es-ES"/>
+        </w:rPr>
+        <w:t>metodo</w:t>
+      </w:r>
+      <w:proofErr w:type="spellEnd"/>
+      <w:r>
+        <w:rPr>
+          <w:lang w:val="es-ES"/>
+        </w:rPr>
+        <w:t>:");</w:t>
+      </w:r>
+    </w:p>
+    <w:p>
+      <w:pPr>
+        <w:rPr>
+          <w:lang w:val="es-ES"/>
+        </w:rPr>
+      </w:pPr>
+      <w:r>
+        <w:rPr>
+          <w:lang w:val="es-ES"/>
+        </w:rPr>
+        <w:t xml:space="preserve">  </w:t>
+      </w:r>
+      <w:proofErr w:type="spellStart"/>
+      <w:r>
+        <w:rPr>
+          <w:lang w:val="es-ES"/>
+        </w:rPr>
+        <w:t>Serial.println</w:t>
+      </w:r>
+      <w:proofErr w:type="spellEnd"/>
+      <w:r>
+        <w:rPr>
+          <w:lang w:val="es-ES"/>
+        </w:rPr>
+        <w:t>(</w:t>
+      </w:r>
+      <w:proofErr w:type="spellStart"/>
+      <w:r>
+        <w:rPr>
+          <w:lang w:val="es-ES"/>
+        </w:rPr>
+        <w:t>methodName</w:t>
+      </w:r>
+      <w:proofErr w:type="spellEnd"/>
+      <w:r>
+        <w:rPr>
+          <w:lang w:val="es-ES"/>
+        </w:rPr>
+        <w:t>);</w:t>
+      </w:r>
+    </w:p>
+    <w:p>
+      <w:pPr>
+        <w:rPr>
+          <w:lang w:val="es-ES"/>
+        </w:rPr>
+      </w:pPr>
+      <w:r>
+        <w:rPr>
+          <w:lang w:val="es-ES"/>
+        </w:rPr>
+        <w:t xml:space="preserve"> </w:t>
+      </w:r>
+    </w:p>
+    <w:p>
+      <w:pPr>
+        <w:rPr>
+          <w:b/>
+          <w:lang w:val="es-ES"/>
+        </w:rPr>
+      </w:pPr>
+      <w:r>
+        <w:rPr>
+          <w:b/>
+          <w:lang w:val="es-ES"/>
+        </w:rPr>
+        <w:t xml:space="preserve">  </w:t>
+      </w:r>
+      <w:proofErr w:type="spellStart"/>
+      <w:r>
+        <w:rPr>
+          <w:b/>
+          <w:lang w:val="es-ES"/>
+        </w:rPr>
+        <w:t>if</w:t>
+      </w:r>
+      <w:proofErr w:type="spellEnd"/>
+      <w:r>
+        <w:rPr>
+          <w:b/>
+          <w:lang w:val="es-ES"/>
+        </w:rPr>
+        <w:t xml:space="preserve"> (</w:t>
+      </w:r>
+      <w:proofErr w:type="spellStart"/>
+      <w:r>
+        <w:rPr>
+          <w:b/>
+          <w:lang w:val="es-ES"/>
+        </w:rPr>
+        <w:t>methodName.equals</w:t>
+      </w:r>
+      <w:proofErr w:type="spellEnd"/>
+      <w:r>
+        <w:rPr>
+          <w:b/>
+          <w:lang w:val="es-ES"/>
+        </w:rPr>
+        <w:t>("</w:t>
+      </w:r>
+      <w:proofErr w:type="spellStart"/>
+      <w:r>
+        <w:rPr>
+          <w:b/>
+          <w:lang w:val="es-ES"/>
+        </w:rPr>
+        <w:t>openDoor</w:t>
+      </w:r>
+      <w:proofErr w:type="spellEnd"/>
+      <w:r>
+        <w:rPr>
+          <w:b/>
+          <w:lang w:val="es-ES"/>
+        </w:rPr>
+        <w:t>")) {</w:t>
+      </w:r>
+    </w:p>
+    <w:p>
+      <w:pPr>
+        <w:rPr>
+          <w:lang w:val="es-ES"/>
+        </w:rPr>
+      </w:pPr>
+      <w:r>
+        <w:rPr>
+          <w:lang w:val="es-ES"/>
+        </w:rPr>
+        <w:t xml:space="preserve">    </w:t>
+      </w:r>
+      <w:proofErr w:type="spellStart"/>
+      <w:r>
+        <w:rPr>
+          <w:lang w:val="es-ES"/>
+        </w:rPr>
+        <w:t>bool</w:t>
+      </w:r>
+      <w:proofErr w:type="spellEnd"/>
+      <w:r>
+        <w:rPr>
+          <w:lang w:val="es-ES"/>
+        </w:rPr>
+        <w:t xml:space="preserve"> </w:t>
+      </w:r>
+      <w:proofErr w:type="spellStart"/>
+      <w:r>
+        <w:rPr>
+          <w:lang w:val="es-ES"/>
+        </w:rPr>
+        <w:t>action</w:t>
+      </w:r>
+      <w:proofErr w:type="spellEnd"/>
+      <w:r>
+        <w:rPr>
+          <w:lang w:val="es-ES"/>
+        </w:rPr>
+        <w:t xml:space="preserve"> = data["</w:t>
+      </w:r>
+      <w:proofErr w:type="spellStart"/>
+      <w:r>
+        <w:rPr>
+          <w:lang w:val="es-ES"/>
+        </w:rPr>
+        <w:t>params</w:t>
+      </w:r>
+      <w:proofErr w:type="spellEnd"/>
+      <w:r>
+        <w:rPr>
+          <w:lang w:val="es-ES"/>
+        </w:rPr>
+        <w:t>"];</w:t>
+      </w:r>
+    </w:p>
+    <w:p>
+      <w:pPr>
+        <w:rPr>
+          <w:lang w:val="es-ES"/>
+        </w:rPr>
+      </w:pPr>
+      <w:r>
+        <w:rPr>
+          <w:lang w:val="es-ES"/>
+        </w:rPr>
+        <w:t xml:space="preserve">    </w:t>
+      </w:r>
+      <w:proofErr w:type="spellStart"/>
+      <w:r>
+        <w:rPr>
+          <w:lang w:val="es-ES"/>
+        </w:rPr>
+        <w:t>openDoor</w:t>
+      </w:r>
+      <w:proofErr w:type="spellEnd"/>
+      <w:r>
+        <w:rPr>
+          <w:lang w:val="es-ES"/>
+        </w:rPr>
+        <w:t>(</w:t>
+      </w:r>
+      <w:proofErr w:type="spellStart"/>
+      <w:r>
+        <w:rPr>
+          <w:lang w:val="es-ES"/>
+        </w:rPr>
+        <w:t>action</w:t>
+      </w:r>
+      <w:proofErr w:type="spellEnd"/>
+      <w:r>
+        <w:rPr>
+          <w:lang w:val="es-ES"/>
+        </w:rPr>
+        <w:t>);</w:t>
+      </w:r>
+    </w:p>
+    <w:p>
+      <w:pPr>
+        <w:rPr>
+          <w:lang w:val="es-ES"/>
+        </w:rPr>
+      </w:pPr>
+      <w:r>
+        <w:rPr>
+          <w:lang w:val="es-ES"/>
+        </w:rPr>
+        <w:t xml:space="preserve">  } </w:t>
+      </w:r>
+    </w:p>
+    <w:p>
+      <w:pPr>
+        <w:rPr>
+          <w:lang w:val="es-ES"/>
+        </w:rPr>
+      </w:pPr>
+      <w:r>
+        <w:rPr>
+          <w:lang w:val="es-ES"/>
+        </w:rPr>
+        <w:t xml:space="preserve">  </w:t>
+      </w:r>
+      <w:proofErr w:type="spellStart"/>
+      <w:r>
+        <w:rPr>
+          <w:lang w:val="es-ES"/>
+        </w:rPr>
+        <w:t>else</w:t>
+      </w:r>
+      <w:proofErr w:type="spellEnd"/>
+      <w:r>
+        <w:rPr>
+          <w:lang w:val="es-ES"/>
+        </w:rPr>
+        <w:t xml:space="preserve"> </w:t>
+      </w:r>
+      <w:proofErr w:type="spellStart"/>
+      <w:r>
+        <w:rPr>
+          <w:lang w:val="es-ES"/>
+        </w:rPr>
+        <w:t>if</w:t>
+      </w:r>
+      <w:proofErr w:type="spellEnd"/>
+      <w:r>
+        <w:rPr>
+          <w:lang w:val="es-ES"/>
+        </w:rPr>
+        <w:t xml:space="preserve"> (</w:t>
+      </w:r>
+      <w:proofErr w:type="spellStart"/>
+      <w:r>
+        <w:rPr>
+          <w:lang w:val="es-ES"/>
+        </w:rPr>
+        <w:t>methodName.equals</w:t>
+      </w:r>
+      <w:proofErr w:type="spellEnd"/>
+      <w:r>
+        <w:rPr>
+          <w:lang w:val="es-ES"/>
+        </w:rPr>
+        <w:t>("</w:t>
+      </w:r>
+      <w:proofErr w:type="spellStart"/>
+      <w:r>
+        <w:rPr>
+          <w:lang w:val="es-ES"/>
+        </w:rPr>
+        <w:t>rotateMotorValue</w:t>
+      </w:r>
+      <w:proofErr w:type="spellEnd"/>
+      <w:r>
+        <w:rPr>
+          <w:lang w:val="es-ES"/>
+        </w:rPr>
+        <w:t>")) {</w:t>
+      </w:r>
+    </w:p>
+    <w:p>
+      <w:pPr>
+        <w:rPr>
+          <w:lang w:val="es-ES"/>
+        </w:rPr>
+      </w:pPr>
+      <w:r>
+        <w:rPr>
+          <w:lang w:val="es-ES"/>
+        </w:rPr>
+        <w:t xml:space="preserve">    </w:t>
+      </w:r>
+      <w:proofErr w:type="spellStart"/>
+      <w:r>
+        <w:rPr>
+          <w:lang w:val="es-ES"/>
+        </w:rPr>
+        <w:t>String</w:t>
+      </w:r>
+      <w:proofErr w:type="spellEnd"/>
+      <w:r>
+        <w:rPr>
+          <w:lang w:val="es-ES"/>
+        </w:rPr>
+        <w:t xml:space="preserve"> </w:t>
+      </w:r>
+      <w:proofErr w:type="spellStart"/>
+      <w:r>
+        <w:rPr>
+          <w:lang w:val="es-ES"/>
+        </w:rPr>
+        <w:t>gradosTemp</w:t>
+      </w:r>
+      <w:proofErr w:type="spellEnd"/>
+      <w:r>
+        <w:rPr>
+          <w:lang w:val="es-ES"/>
+        </w:rPr>
+        <w:t xml:space="preserve"> = (data["</w:t>
+      </w:r>
+      <w:proofErr w:type="spellStart"/>
+      <w:r>
+        <w:rPr>
+          <w:lang w:val="es-ES"/>
+        </w:rPr>
+        <w:t>params</w:t>
+      </w:r>
+      <w:proofErr w:type="spellEnd"/>
+      <w:r>
+        <w:rPr>
+          <w:lang w:val="es-ES"/>
+        </w:rPr>
+        <w:t>"]);</w:t>
+      </w:r>
+    </w:p>
+    <w:p>
+      <w:pPr>
+        <w:rPr>
+          <w:lang w:val="es-ES"/>
+        </w:rPr>
+      </w:pPr>
+      <w:r>
+        <w:rPr>
+          <w:lang w:val="es-ES"/>
+        </w:rPr>
+        <w:t xml:space="preserve">    </w:t>
+      </w:r>
+      <w:proofErr w:type="spellStart"/>
+      <w:r>
+        <w:rPr>
+          <w:lang w:val="es-ES"/>
+        </w:rPr>
+        <w:t>int</w:t>
+      </w:r>
+      <w:proofErr w:type="spellEnd"/>
+      <w:r>
+        <w:rPr>
+          <w:lang w:val="es-ES"/>
+        </w:rPr>
+        <w:t xml:space="preserve"> grados = </w:t>
+      </w:r>
+      <w:proofErr w:type="spellStart"/>
+      <w:r>
+        <w:rPr>
+          <w:lang w:val="es-ES"/>
+        </w:rPr>
+        <w:t>gradosTemp.toInt</w:t>
+      </w:r>
+      <w:proofErr w:type="spellEnd"/>
+      <w:r>
+        <w:rPr>
+          <w:lang w:val="es-ES"/>
+        </w:rPr>
+        <w:t>();</w:t>
+      </w:r>
+    </w:p>
+    <w:p>
+      <w:pPr>
+        <w:rPr>
+          <w:lang w:val="es-ES"/>
+        </w:rPr>
+      </w:pPr>
+      <w:r>
+        <w:rPr>
+          <w:lang w:val="es-ES"/>
+        </w:rPr>
+        <w:t xml:space="preserve">    </w:t>
+      </w:r>
+      <w:proofErr w:type="spellStart"/>
+      <w:r>
+        <w:rPr>
+          <w:lang w:val="es-ES"/>
+        </w:rPr>
+        <w:t>moverMotor</w:t>
+      </w:r>
+      <w:proofErr w:type="spellEnd"/>
+      <w:r>
+        <w:rPr>
+          <w:lang w:val="es-ES"/>
+        </w:rPr>
+        <w:t>(grados);</w:t>
+      </w:r>
+    </w:p>
+    <w:p>
+      <w:pPr>
+        <w:rPr>
+          <w:lang w:val="es-ES"/>
+        </w:rPr>
+      </w:pPr>
+    </w:p>
+    <w:p>
+      <w:pPr>
+        <w:rPr>
+          <w:lang w:val="es-ES"/>
+        </w:rPr>
+      </w:pPr>
+      <w:r>
+        <w:rPr>
+          <w:lang w:val="es-ES"/>
+        </w:rPr>
+        <w:t xml:space="preserve">  }</w:t>
+      </w:r>
+    </w:p>
+    <w:p>
+      <w:pPr>
+        <w:rPr>
+          <w:lang w:val="es-ES"/>
+        </w:rPr>
+      </w:pPr>
+      <w:r>
+        <w:rPr>
+          <w:lang w:val="es-ES"/>
+        </w:rPr>
+        <w:t xml:space="preserve"> </w:t>
+      </w:r>
+    </w:p>
+    <w:p>
+      <w:pPr>
+        <w:rPr>
+          <w:lang w:val="es-ES"/>
+        </w:rPr>
+      </w:pPr>
+      <w:r>
+        <w:rPr>
+          <w:lang w:val="es-ES"/>
+        </w:rPr>
+        <w:t>}</w:t>
+      </w:r>
+    </w:p>
+    <w:p>
+      <w:pPr>
+        <w:rPr>
+          <w:lang w:val="es-ES"/>
+        </w:rPr>
+      </w:pPr>
+    </w:p>
+    <w:p>
+      <w:pPr>
+        <w:rPr>
+          <w:lang w:val="es-ES"/>
+        </w:rPr>
+      </w:pPr>
+      <w:r>
+        <w:rPr>
+          <w:lang w:val="es-ES"/>
+        </w:rPr>
+        <w:t>Repetir lo mismo luego de agregar otro widget de control</w:t>
+      </w:r>
+    </w:p>
+    <w:p>
+      <w:pPr>
+        <w:rPr>
+          <w:lang w:val="es-ES"/>
+        </w:rPr>
+      </w:pPr>
     </w:p>
     <w:sectPr>
       <w:pgSz w:w="11900" w:h="16840"/>

</xml_diff>